<commit_message>
Kiber - 12.b tétel hozzáadva
</commit_message>
<xml_diff>
--- a/Kiberbiztonság szakirány/12.b - Informatikai biztonság szabályzási és dokumentációs rendszere.docx
+++ b/Kiberbiztonság szakirány/12.b - Informatikai biztonság szabályzási és dokumentációs rendszere.docx
@@ -1,10 +1,15 @@
 
 <file path=word/document.xml><?xml version="1.0" encoding="utf-8"?>
-<w:document xmlns:wpc="http://schemas.microsoft.com/office/word/2010/wordprocessingCanvas" xmlns:cx="http://schemas.microsoft.com/office/drawing/2014/chartex" xmlns:cx1="http://schemas.microsoft.com/office/drawing/2015/9/8/chartex" xmlns:cx2="http://schemas.microsoft.com/office/drawing/2015/10/21/chartex" xmlns:cx3="http://schemas.microsoft.com/office/drawing/2016/5/9/chartex" xmlns:cx4="http://schemas.microsoft.com/office/drawing/2016/5/10/chartex" xmlns:cx5="http://schemas.microsoft.com/office/drawing/2016/5/11/chartex" xmlns:cx6="http://schemas.microsoft.com/office/drawing/2016/5/12/chartex" xmlns:cx7="http://schemas.microsoft.com/office/drawing/2016/5/13/chartex" xmlns:cx8="http://schemas.microsoft.com/office/drawing/2016/5/14/chartex" xmlns:mc="http://schemas.openxmlformats.org/markup-compatibility/2006" xmlns:aink="http://schemas.microsoft.com/office/drawing/2016/ink" xmlns:am3d="http://schemas.microsoft.com/office/drawing/2017/model3d" xmlns:o="urn:schemas-microsoft-com:office:office" xmlns:oel="http://schemas.microsoft.com/office/2019/extlst" xmlns:r="http://schemas.openxmlformats.org/officeDocument/2006/relationships" xmlns:m="http://schemas.openxmlformats.org/officeDocument/2006/math" xmlns:v="urn:schemas-microsoft-com:vml" xmlns:wp14="http://schemas.microsoft.com/office/word/2010/wordprocessingDrawing" xmlns:wp="http://schemas.openxmlformats.org/drawingml/2006/wordprocessingDrawing" xmlns:w10="urn:schemas-microsoft-com:office:word" xmlns:w="http://schemas.openxmlformats.org/wordprocessingml/2006/main" xmlns:w14="http://schemas.microsoft.com/office/word/2010/wordml" xmlns:w15="http://schemas.microsoft.com/office/word/2012/wordml" xmlns:w16cex="http://schemas.microsoft.com/office/word/2018/wordml/cex" xmlns:w16cid="http://schemas.microsoft.com/office/word/2016/wordml/cid" xmlns:w16="http://schemas.microsoft.com/office/word/2018/wordml" xmlns:w16sdtdh="http://schemas.microsoft.com/office/word/2020/wordml/sdtdatahash" xmlns:w16se="http://schemas.microsoft.com/office/word/2015/wordml/symex" xmlns:wpg="http://schemas.microsoft.com/office/word/2010/wordprocessingGroup" xmlns:wpi="http://schemas.microsoft.com/office/word/2010/wordprocessingInk" xmlns:wne="http://schemas.microsoft.com/office/word/2006/wordml" xmlns:wps="http://schemas.microsoft.com/office/word/2010/wordprocessingShape" mc:Ignorable="w14 w15 w16se w16cid w16 w16cex w16sdtdh wp14">
+<w:document xmlns:wpc="http://schemas.microsoft.com/office/word/2010/wordprocessingCanvas" xmlns:cx="http://schemas.microsoft.com/office/drawing/2014/chartex" xmlns:cx1="http://schemas.microsoft.com/office/drawing/2015/9/8/chartex" xmlns:cx2="http://schemas.microsoft.com/office/drawing/2015/10/21/chartex" xmlns:cx3="http://schemas.microsoft.com/office/drawing/2016/5/9/chartex" xmlns:cx4="http://schemas.microsoft.com/office/drawing/2016/5/10/chartex" xmlns:cx5="http://schemas.microsoft.com/office/drawing/2016/5/11/chartex" xmlns:cx6="http://schemas.microsoft.com/office/drawing/2016/5/12/chartex" xmlns:cx7="http://schemas.microsoft.com/office/drawing/2016/5/13/chartex" xmlns:cx8="http://schemas.microsoft.com/office/drawing/2016/5/14/chartex" xmlns:mc="http://schemas.openxmlformats.org/markup-compatibility/2006" xmlns:aink="http://schemas.microsoft.com/office/drawing/2016/ink" xmlns:am3d="http://schemas.microsoft.com/office/drawing/2017/model3d" xmlns:o="urn:schemas-microsoft-com:office:office" xmlns:oel="http://schemas.microsoft.com/office/2019/extlst" xmlns:r="http://schemas.openxmlformats.org/officeDocument/2006/relationships" xmlns:m="http://schemas.openxmlformats.org/officeDocument/2006/math" xmlns:v="urn:schemas-microsoft-com:vml" xmlns:wp14="http://schemas.microsoft.com/office/word/2010/wordprocessingDrawing" xmlns:wp="http://schemas.openxmlformats.org/drawingml/2006/wordprocessingDrawing" xmlns:w10="urn:schemas-microsoft-com:office:word" xmlns:w="http://schemas.openxmlformats.org/wordprocessingml/2006/main" xmlns:w14="http://schemas.microsoft.com/office/word/2010/wordml" xmlns:w15="http://schemas.microsoft.com/office/word/2012/wordml" xmlns:w16cex="http://schemas.microsoft.com/office/word/2018/wordml/cex" xmlns:w16cid="http://schemas.microsoft.com/office/word/2016/wordml/cid" xmlns:w16="http://schemas.microsoft.com/office/word/2018/wordml" xmlns:w16du="http://schemas.microsoft.com/office/word/2023/wordml/word16du" xmlns:w16sdtdh="http://schemas.microsoft.com/office/word/2020/wordml/sdtdatahash" xmlns:w16se="http://schemas.microsoft.com/office/word/2015/wordml/symex" xmlns:wpg="http://schemas.microsoft.com/office/word/2010/wordprocessingGroup" xmlns:wpi="http://schemas.microsoft.com/office/word/2010/wordprocessingInk" xmlns:wne="http://schemas.microsoft.com/office/word/2006/wordml" xmlns:wps="http://schemas.microsoft.com/office/word/2010/wordprocessingShape" mc:Ignorable="w14 w15 w16se w16cid w16 w16cex w16sdtdh wp14">
   <w:body>
     <w:p>
       <w:pPr>
         <w:pStyle w:val="Cmsor1"/>
+        <w:rPr>
+          <w:lang w:val="hu-HU"/>
+        </w:rPr>
+      </w:pPr>
+      <w:r>
         <w:rPr>
           <w:rFonts w:ascii="Arial" w:hAnsi="Arial" w:cs="Arial"/>
           <w:b/>
@@ -13,7 +18,8 @@
           <w:szCs w:val="22"/>
           <w:lang w:val="hu-HU"/>
         </w:rPr>
-      </w:pPr>
+        <w:t>12</w:t>
+      </w:r>
       <w:r>
         <w:rPr>
           <w:rFonts w:ascii="Arial" w:hAnsi="Arial" w:cs="Arial"/>
@@ -23,7 +29,7 @@
           <w:szCs w:val="22"/>
           <w:lang w:val="hu-HU"/>
         </w:rPr>
-        <w:t>12</w:t>
+        <w:t>.b</w:t>
       </w:r>
       <w:r>
         <w:rPr>
@@ -34,17 +40,6 @@
           <w:szCs w:val="22"/>
           <w:lang w:val="hu-HU"/>
         </w:rPr>
-        <w:t>.b</w:t>
-      </w:r>
-      <w:r>
-        <w:rPr>
-          <w:rFonts w:ascii="Arial" w:hAnsi="Arial" w:cs="Arial"/>
-          <w:b/>
-          <w:noProof w:val="0"/>
-          <w:sz w:val="22"/>
-          <w:szCs w:val="22"/>
-          <w:lang w:val="hu-HU"/>
-        </w:rPr>
         <w:tab/>
       </w:r>
       <w:r>
@@ -52,6 +47,455 @@
           <w:lang w:val="hu-HU"/>
         </w:rPr>
         <w:t>Határozza meg az informatikai biztonság szabályzási és dokumentációs rendszerét, adjon példát az egyes dokumentumok tartalmára intézményi környezetben!</w:t>
+      </w:r>
+    </w:p>
+    <w:p>
+      <w:pPr>
+        <w:pStyle w:val="Cmsor1"/>
+        <w:rPr>
+          <w:lang w:val="hu-HU"/>
+        </w:rPr>
+      </w:pPr>
+      <w:r>
+        <w:rPr>
+          <w:lang w:val="hu-HU"/>
+        </w:rPr>
+        <w:t>Mi a szabályozási rendszer?</w:t>
+      </w:r>
+    </w:p>
+    <w:p>
+      <w:pPr>
+        <w:pStyle w:val="Listaszerbekezds"/>
+        <w:numPr>
+          <w:ilvl w:val="0"/>
+          <w:numId w:val="1"/>
+        </w:numPr>
+        <w:rPr>
+          <w:lang w:val="hu-HU"/>
+        </w:rPr>
+      </w:pPr>
+      <w:r>
+        <w:rPr>
+          <w:lang w:val="hu-HU"/>
+        </w:rPr>
+        <w:t>Fontos szerepet játszik az intézmények biztonságos és hatékony működésében, mivel biztosítja a szabályok és előírások betartását, megelőzve az esetleges jogi, biztonsági vagy reputációs kockázatokat.</w:t>
+      </w:r>
+    </w:p>
+    <w:p>
+      <w:pPr>
+        <w:pStyle w:val="Listaszerbekezds"/>
+        <w:numPr>
+          <w:ilvl w:val="0"/>
+          <w:numId w:val="1"/>
+        </w:numPr>
+        <w:rPr>
+          <w:lang w:val="hu-HU"/>
+        </w:rPr>
+      </w:pPr>
+      <w:r>
+        <w:rPr>
+          <w:lang w:val="hu-HU"/>
+        </w:rPr>
+        <w:t>Az informatikai biztonság szabályzási és dokumentációs rendszere egy olyan strukturált módszer, ami segíti az intézményeket abban, hogy az információik biztonságosan legyenek kezelve és védelmezve legyenek.</w:t>
+      </w:r>
+    </w:p>
+    <w:p>
+      <w:pPr>
+        <w:pStyle w:val="Listaszerbekezds"/>
+        <w:numPr>
+          <w:ilvl w:val="1"/>
+          <w:numId w:val="1"/>
+        </w:numPr>
+        <w:rPr>
+          <w:lang w:val="hu-HU"/>
+        </w:rPr>
+      </w:pPr>
+      <w:r>
+        <w:rPr>
+          <w:lang w:val="hu-HU"/>
+        </w:rPr>
+        <w:t>A rendszer magában foglalja azokat a szabályokat, folyamatokat, dokumentumokat és eljárásokat, amik az intézmény informatikai rendszerének biztonságához szükségesek.</w:t>
+      </w:r>
+    </w:p>
+    <w:p>
+      <w:pPr>
+        <w:pStyle w:val="Cmsor2"/>
+        <w:rPr>
+          <w:lang w:val="hu-HU"/>
+        </w:rPr>
+      </w:pPr>
+      <w:r>
+        <w:rPr>
+          <w:lang w:val="hu-HU"/>
+        </w:rPr>
+        <w:t>Felhasználói kézikönyv</w:t>
+      </w:r>
+    </w:p>
+    <w:p>
+      <w:pPr>
+        <w:pStyle w:val="Listaszerbekezds"/>
+        <w:numPr>
+          <w:ilvl w:val="0"/>
+          <w:numId w:val="1"/>
+        </w:numPr>
+        <w:rPr>
+          <w:lang w:val="hu-HU"/>
+        </w:rPr>
+      </w:pPr>
+      <w:r>
+        <w:rPr>
+          <w:lang w:val="hu-HU"/>
+        </w:rPr>
+        <w:t>Ez a dokumentum az informatikai eszközök használatára vonatkozó legfontosabb irányelveket tartalmazza, beleértve a felhasználói fiókok kezelését, az adatok tárolását és a biztonsági szabályokat.</w:t>
+      </w:r>
+    </w:p>
+    <w:p>
+      <w:pPr>
+        <w:pStyle w:val="Cmsor2"/>
+        <w:rPr>
+          <w:lang w:val="hu-HU"/>
+        </w:rPr>
+      </w:pPr>
+      <w:r>
+        <w:rPr>
+          <w:lang w:val="hu-HU"/>
+        </w:rPr>
+        <w:t>Rendszerdokumentáció</w:t>
+      </w:r>
+    </w:p>
+    <w:p>
+      <w:pPr>
+        <w:pStyle w:val="Listaszerbekezds"/>
+        <w:numPr>
+          <w:ilvl w:val="0"/>
+          <w:numId w:val="1"/>
+        </w:numPr>
+        <w:rPr>
+          <w:lang w:val="hu-HU"/>
+        </w:rPr>
+      </w:pPr>
+      <w:r>
+        <w:rPr>
+          <w:lang w:val="hu-HU"/>
+        </w:rPr>
+        <w:t>Ez a dokumentum az informatikai rendszerek és szolgáltatások részletes leírását tartalmazza, beleértve a rendszer felépítését, a telepített szoftvereket és azok konfigurációját.</w:t>
+      </w:r>
+    </w:p>
+    <w:p>
+      <w:pPr>
+        <w:pStyle w:val="Cmsor2"/>
+        <w:rPr>
+          <w:lang w:val="hu-HU"/>
+        </w:rPr>
+      </w:pPr>
+      <w:r>
+        <w:rPr>
+          <w:lang w:val="hu-HU"/>
+        </w:rPr>
+        <w:t>Rendszerfelügyeleti dokumentáció</w:t>
+      </w:r>
+    </w:p>
+    <w:p>
+      <w:pPr>
+        <w:pStyle w:val="Listaszerbekezds"/>
+        <w:numPr>
+          <w:ilvl w:val="0"/>
+          <w:numId w:val="1"/>
+        </w:numPr>
+        <w:rPr>
+          <w:lang w:val="hu-HU"/>
+        </w:rPr>
+      </w:pPr>
+      <w:r>
+        <w:rPr>
+          <w:lang w:val="hu-HU"/>
+        </w:rPr>
+        <w:t>Ez a dokumentum az informatikai rendszerek és szolgáltatások működésének felügyeletére vonatkozó részletes eljárásokat tartalmazza, beleértve a rendszeres karbantartást, a mentéseket és a hibaelhárítást.</w:t>
+      </w:r>
+    </w:p>
+    <w:p>
+      <w:pPr>
+        <w:pStyle w:val="Cmsor2"/>
+        <w:rPr>
+          <w:lang w:val="hu-HU"/>
+        </w:rPr>
+      </w:pPr>
+      <w:r>
+        <w:rPr>
+          <w:lang w:val="hu-HU"/>
+        </w:rPr>
+        <w:t>Jogi dokumentumok</w:t>
+      </w:r>
+    </w:p>
+    <w:p>
+      <w:pPr>
+        <w:pStyle w:val="Listaszerbekezds"/>
+        <w:numPr>
+          <w:ilvl w:val="0"/>
+          <w:numId w:val="1"/>
+        </w:numPr>
+        <w:rPr>
+          <w:lang w:val="hu-HU"/>
+        </w:rPr>
+      </w:pPr>
+      <w:r>
+        <w:rPr>
+          <w:lang w:val="hu-HU"/>
+        </w:rPr>
+        <w:t>Ezek a dokumentumok az adatvédelmre és az információvédelemre vonatkozó jogszabályokat és rendeleket tartalmazzák.</w:t>
+      </w:r>
+    </w:p>
+    <w:p>
+      <w:pPr>
+        <w:pStyle w:val="Listaszerbekezds"/>
+        <w:numPr>
+          <w:ilvl w:val="1"/>
+          <w:numId w:val="1"/>
+        </w:numPr>
+        <w:rPr>
+          <w:lang w:val="hu-HU"/>
+        </w:rPr>
+      </w:pPr>
+      <w:r>
+        <w:rPr>
+          <w:lang w:val="hu-HU"/>
+        </w:rPr>
+        <w:t>Például az adatvédelmi szabályzat, a felhasználói szerződés vagy az adatvédelmi tájékoztató.</w:t>
+      </w:r>
+    </w:p>
+    <w:p>
+      <w:pPr>
+        <w:pStyle w:val="Cmsor2"/>
+        <w:rPr>
+          <w:lang w:val="hu-HU"/>
+        </w:rPr>
+      </w:pPr>
+      <w:r>
+        <w:rPr>
+          <w:lang w:val="hu-HU"/>
+        </w:rPr>
+        <w:t>Mentési dokumentáció</w:t>
+      </w:r>
+    </w:p>
+    <w:p>
+      <w:pPr>
+        <w:pStyle w:val="Listaszerbekezds"/>
+        <w:numPr>
+          <w:ilvl w:val="0"/>
+          <w:numId w:val="1"/>
+        </w:numPr>
+        <w:rPr>
+          <w:lang w:val="hu-HU"/>
+        </w:rPr>
+      </w:pPr>
+      <w:r>
+        <w:rPr>
+          <w:lang w:val="hu-HU"/>
+        </w:rPr>
+        <w:t>Ez a dokumentum az adatmentési folyamatokat és eljárásokat írja le, beleértve a mentési tervet, a mentési protokollokat és az adatokok helyreállítását.</w:t>
+      </w:r>
+    </w:p>
+    <w:p>
+      <w:pPr>
+        <w:pStyle w:val="Cmsor2"/>
+        <w:rPr>
+          <w:lang w:val="hu-HU"/>
+        </w:rPr>
+      </w:pPr>
+      <w:r>
+        <w:rPr>
+          <w:lang w:val="hu-HU"/>
+        </w:rPr>
+        <w:t>Információbiztonsági kézikönyv</w:t>
+      </w:r>
+    </w:p>
+    <w:p>
+      <w:pPr>
+        <w:pStyle w:val="Listaszerbekezds"/>
+        <w:numPr>
+          <w:ilvl w:val="0"/>
+          <w:numId w:val="1"/>
+        </w:numPr>
+        <w:rPr>
+          <w:lang w:val="hu-HU"/>
+        </w:rPr>
+      </w:pPr>
+      <w:r>
+        <w:rPr>
+          <w:lang w:val="hu-HU"/>
+        </w:rPr>
+        <w:t>Az információbiztonsági kézikönyv a szervezet informatikai biztonsági folyamatait és eljárásait részletesen tartalmazza, ideértve a hozzáférést-kezelést, az adatvédelmi eljárásokat és az incidenskezelést is.</w:t>
+      </w:r>
+    </w:p>
+    <w:p>
+      <w:pPr>
+        <w:pStyle w:val="Cmsor2"/>
+        <w:rPr>
+          <w:lang w:val="hu-HU"/>
+        </w:rPr>
+      </w:pPr>
+      <w:r>
+        <w:rPr>
+          <w:lang w:val="hu-HU"/>
+        </w:rPr>
+        <w:t>Felhasználói szabályzat</w:t>
+      </w:r>
+    </w:p>
+    <w:p>
+      <w:pPr>
+        <w:pStyle w:val="Listaszerbekezds"/>
+        <w:numPr>
+          <w:ilvl w:val="0"/>
+          <w:numId w:val="1"/>
+        </w:numPr>
+        <w:rPr>
+          <w:lang w:val="hu-HU"/>
+        </w:rPr>
+      </w:pPr>
+      <w:r>
+        <w:rPr>
+          <w:lang w:val="hu-HU"/>
+        </w:rPr>
+        <w:t>A felhasználói szabályzat részletesen meghatározza azokat a szabályokat és eljárásokat, amiket az intézmény dolgozói kötelesek betartani, beleértve a jelszóhasználatot, az internetes és az email használatot is.</w:t>
+      </w:r>
+    </w:p>
+    <w:p>
+      <w:pPr>
+        <w:spacing w:after="160" w:line="259" w:lineRule="auto"/>
+        <w:rPr>
+          <w:rFonts w:asciiTheme="majorHAnsi" w:eastAsiaTheme="majorEastAsia" w:hAnsiTheme="majorHAnsi" w:cstheme="majorBidi"/>
+          <w:color w:val="2F5496" w:themeColor="accent1" w:themeShade="BF"/>
+          <w:sz w:val="26"/>
+          <w:szCs w:val="26"/>
+          <w:lang w:val="hu-HU"/>
+        </w:rPr>
+      </w:pPr>
+      <w:r>
+        <w:rPr>
+          <w:lang w:val="hu-HU"/>
+        </w:rPr>
+        <w:br w:type="page"/>
+      </w:r>
+    </w:p>
+    <w:p>
+      <w:pPr>
+        <w:pStyle w:val="Cmsor2"/>
+        <w:rPr>
+          <w:lang w:val="hu-HU"/>
+        </w:rPr>
+      </w:pPr>
+      <w:r>
+        <w:rPr>
+          <w:lang w:val="hu-HU"/>
+        </w:rPr>
+        <w:lastRenderedPageBreak/>
+        <w:t>Biztonsági audit jelentések</w:t>
+      </w:r>
+    </w:p>
+    <w:p>
+      <w:pPr>
+        <w:pStyle w:val="Listaszerbekezds"/>
+        <w:numPr>
+          <w:ilvl w:val="0"/>
+          <w:numId w:val="1"/>
+        </w:numPr>
+        <w:rPr>
+          <w:lang w:val="hu-HU"/>
+        </w:rPr>
+      </w:pPr>
+      <w:r>
+        <w:rPr>
+          <w:lang w:val="hu-HU"/>
+        </w:rPr>
+        <w:t>A biztonsági audit jelentések dokumentálják az intézmény informatikai rendszerének ellenőrzését és értékelését.</w:t>
+      </w:r>
+    </w:p>
+    <w:p>
+      <w:pPr>
+        <w:pStyle w:val="Listaszerbekezds"/>
+        <w:numPr>
+          <w:ilvl w:val="0"/>
+          <w:numId w:val="1"/>
+        </w:numPr>
+        <w:rPr>
+          <w:lang w:val="hu-HU"/>
+        </w:rPr>
+      </w:pPr>
+      <w:r>
+        <w:rPr>
+          <w:lang w:val="hu-HU"/>
+        </w:rPr>
+        <w:t>A jelentésekben szerepelnek azonosított hibák és javaslatok a rendszer javítására.</w:t>
+      </w:r>
+    </w:p>
+    <w:p>
+      <w:pPr>
+        <w:pStyle w:val="Cmsor2"/>
+        <w:rPr>
+          <w:lang w:val="hu-HU"/>
+        </w:rPr>
+      </w:pPr>
+      <w:r>
+        <w:rPr>
+          <w:lang w:val="hu-HU"/>
+        </w:rPr>
+        <w:t>Rendszerbevezetési dokumentáció</w:t>
+      </w:r>
+    </w:p>
+    <w:p>
+      <w:pPr>
+        <w:pStyle w:val="Listaszerbekezds"/>
+        <w:numPr>
+          <w:ilvl w:val="0"/>
+          <w:numId w:val="1"/>
+        </w:numPr>
+        <w:rPr>
+          <w:lang w:val="hu-HU"/>
+        </w:rPr>
+      </w:pPr>
+      <w:r>
+        <w:rPr>
+          <w:lang w:val="hu-HU"/>
+        </w:rPr>
+        <w:t>A rendszerbevezetési dokumentáció leírja az informatikai rendszer telepítését és konfigurálását és az alkalmazott biztonsági beállításokat és teszteket.</w:t>
+      </w:r>
+    </w:p>
+    <w:p>
+      <w:pPr>
+        <w:pStyle w:val="Cmsor2"/>
+        <w:rPr>
+          <w:lang w:val="hu-HU"/>
+        </w:rPr>
+      </w:pPr>
+      <w:r>
+        <w:rPr>
+          <w:lang w:val="hu-HU"/>
+        </w:rPr>
+        <w:t>Rendszerfelügyeleti naplók</w:t>
+      </w:r>
+    </w:p>
+    <w:p>
+      <w:pPr>
+        <w:pStyle w:val="Listaszerbekezds"/>
+        <w:numPr>
+          <w:ilvl w:val="0"/>
+          <w:numId w:val="1"/>
+        </w:numPr>
+        <w:rPr>
+          <w:lang w:val="hu-HU"/>
+        </w:rPr>
+      </w:pPr>
+      <w:r>
+        <w:rPr>
+          <w:lang w:val="hu-HU"/>
+        </w:rPr>
+        <w:t>A rendszerfelügyeleti naplók</w:t>
+      </w:r>
+      <w:r>
+        <w:rPr>
+          <w:lang w:val="hu-HU"/>
+        </w:rPr>
+        <w:t xml:space="preserve"> azok a naplóbejegyzések, amiket a számítógépes rendszer felügyelete alatt gyűjtenek és tárolnak.</w:t>
       </w:r>
     </w:p>
     <w:sectPr>
@@ -62,6 +506,127 @@
     </w:sectPr>
   </w:body>
 </w:document>
+</file>
+
+<file path=word/numbering.xml><?xml version="1.0" encoding="utf-8"?>
+<w:numbering xmlns:wpc="http://schemas.microsoft.com/office/word/2010/wordprocessingCanvas" xmlns:cx="http://schemas.microsoft.com/office/drawing/2014/chartex" xmlns:cx1="http://schemas.microsoft.com/office/drawing/2015/9/8/chartex" xmlns:cx2="http://schemas.microsoft.com/office/drawing/2015/10/21/chartex" xmlns:cx3="http://schemas.microsoft.com/office/drawing/2016/5/9/chartex" xmlns:cx4="http://schemas.microsoft.com/office/drawing/2016/5/10/chartex" xmlns:cx5="http://schemas.microsoft.com/office/drawing/2016/5/11/chartex" xmlns:cx6="http://schemas.microsoft.com/office/drawing/2016/5/12/chartex" xmlns:cx7="http://schemas.microsoft.com/office/drawing/2016/5/13/chartex" xmlns:cx8="http://schemas.microsoft.com/office/drawing/2016/5/14/chartex" xmlns:mc="http://schemas.openxmlformats.org/markup-compatibility/2006" xmlns:aink="http://schemas.microsoft.com/office/drawing/2016/ink" xmlns:am3d="http://schemas.microsoft.com/office/drawing/2017/model3d" xmlns:o="urn:schemas-microsoft-com:office:office" xmlns:oel="http://schemas.microsoft.com/office/2019/extlst" xmlns:r="http://schemas.openxmlformats.org/officeDocument/2006/relationships" xmlns:m="http://schemas.openxmlformats.org/officeDocument/2006/math" xmlns:v="urn:schemas-microsoft-com:vml" xmlns:wp14="http://schemas.microsoft.com/office/word/2010/wordprocessingDrawing" xmlns:wp="http://schemas.openxmlformats.org/drawingml/2006/wordprocessingDrawing" xmlns:w10="urn:schemas-microsoft-com:office:word" xmlns:w="http://schemas.openxmlformats.org/wordprocessingml/2006/main" xmlns:w14="http://schemas.microsoft.com/office/word/2010/wordml" xmlns:w15="http://schemas.microsoft.com/office/word/2012/wordml" xmlns:w16cex="http://schemas.microsoft.com/office/word/2018/wordml/cex" xmlns:w16cid="http://schemas.microsoft.com/office/word/2016/wordml/cid" xmlns:w16="http://schemas.microsoft.com/office/word/2018/wordml" xmlns:w16du="http://schemas.microsoft.com/office/word/2023/wordml/word16du" xmlns:w16sdtdh="http://schemas.microsoft.com/office/word/2020/wordml/sdtdatahash" xmlns:w16se="http://schemas.microsoft.com/office/word/2015/wordml/symex" xmlns:wpg="http://schemas.microsoft.com/office/word/2010/wordprocessingGroup" xmlns:wpi="http://schemas.microsoft.com/office/word/2010/wordprocessingInk" xmlns:wne="http://schemas.microsoft.com/office/word/2006/wordml" xmlns:wps="http://schemas.microsoft.com/office/word/2010/wordprocessingShape" mc:Ignorable="w14 w15 w16se w16cid w16 w16cex w16sdtdh wp14">
+  <w:abstractNum w:abstractNumId="0" w15:restartNumberingAfterBreak="0">
+    <w:nsid w:val="7EBE1A79"/>
+    <w:multiLevelType w:val="hybridMultilevel"/>
+    <w:tmpl w:val="2B884926"/>
+    <w:lvl w:ilvl="0" w:tplc="5FAE111E">
+      <w:start w:val="12"/>
+      <w:numFmt w:val="bullet"/>
+      <w:lvlText w:val="-"/>
+      <w:lvlJc w:val="left"/>
+      <w:pPr>
+        <w:ind w:left="720" w:hanging="360"/>
+      </w:pPr>
+      <w:rPr>
+        <w:rFonts w:ascii="Times New Roman" w:eastAsia="Times New Roman" w:hAnsi="Times New Roman" w:cs="Times New Roman" w:hint="default"/>
+      </w:rPr>
+    </w:lvl>
+    <w:lvl w:ilvl="1" w:tplc="040E0003">
+      <w:start w:val="1"/>
+      <w:numFmt w:val="bullet"/>
+      <w:lvlText w:val="o"/>
+      <w:lvlJc w:val="left"/>
+      <w:pPr>
+        <w:ind w:left="1440" w:hanging="360"/>
+      </w:pPr>
+      <w:rPr>
+        <w:rFonts w:ascii="Courier New" w:hAnsi="Courier New" w:cs="Courier New" w:hint="default"/>
+      </w:rPr>
+    </w:lvl>
+    <w:lvl w:ilvl="2" w:tplc="040E0005" w:tentative="1">
+      <w:start w:val="1"/>
+      <w:numFmt w:val="bullet"/>
+      <w:lvlText w:val=""/>
+      <w:lvlJc w:val="left"/>
+      <w:pPr>
+        <w:ind w:left="2160" w:hanging="360"/>
+      </w:pPr>
+      <w:rPr>
+        <w:rFonts w:ascii="Wingdings" w:hAnsi="Wingdings" w:hint="default"/>
+      </w:rPr>
+    </w:lvl>
+    <w:lvl w:ilvl="3" w:tplc="040E0001" w:tentative="1">
+      <w:start w:val="1"/>
+      <w:numFmt w:val="bullet"/>
+      <w:lvlText w:val=""/>
+      <w:lvlJc w:val="left"/>
+      <w:pPr>
+        <w:ind w:left="2880" w:hanging="360"/>
+      </w:pPr>
+      <w:rPr>
+        <w:rFonts w:ascii="Symbol" w:hAnsi="Symbol" w:hint="default"/>
+      </w:rPr>
+    </w:lvl>
+    <w:lvl w:ilvl="4" w:tplc="040E0003" w:tentative="1">
+      <w:start w:val="1"/>
+      <w:numFmt w:val="bullet"/>
+      <w:lvlText w:val="o"/>
+      <w:lvlJc w:val="left"/>
+      <w:pPr>
+        <w:ind w:left="3600" w:hanging="360"/>
+      </w:pPr>
+      <w:rPr>
+        <w:rFonts w:ascii="Courier New" w:hAnsi="Courier New" w:cs="Courier New" w:hint="default"/>
+      </w:rPr>
+    </w:lvl>
+    <w:lvl w:ilvl="5" w:tplc="040E0005" w:tentative="1">
+      <w:start w:val="1"/>
+      <w:numFmt w:val="bullet"/>
+      <w:lvlText w:val=""/>
+      <w:lvlJc w:val="left"/>
+      <w:pPr>
+        <w:ind w:left="4320" w:hanging="360"/>
+      </w:pPr>
+      <w:rPr>
+        <w:rFonts w:ascii="Wingdings" w:hAnsi="Wingdings" w:hint="default"/>
+      </w:rPr>
+    </w:lvl>
+    <w:lvl w:ilvl="6" w:tplc="040E0001" w:tentative="1">
+      <w:start w:val="1"/>
+      <w:numFmt w:val="bullet"/>
+      <w:lvlText w:val=""/>
+      <w:lvlJc w:val="left"/>
+      <w:pPr>
+        <w:ind w:left="5040" w:hanging="360"/>
+      </w:pPr>
+      <w:rPr>
+        <w:rFonts w:ascii="Symbol" w:hAnsi="Symbol" w:hint="default"/>
+      </w:rPr>
+    </w:lvl>
+    <w:lvl w:ilvl="7" w:tplc="040E0003" w:tentative="1">
+      <w:start w:val="1"/>
+      <w:numFmt w:val="bullet"/>
+      <w:lvlText w:val="o"/>
+      <w:lvlJc w:val="left"/>
+      <w:pPr>
+        <w:ind w:left="5760" w:hanging="360"/>
+      </w:pPr>
+      <w:rPr>
+        <w:rFonts w:ascii="Courier New" w:hAnsi="Courier New" w:cs="Courier New" w:hint="default"/>
+      </w:rPr>
+    </w:lvl>
+    <w:lvl w:ilvl="8" w:tplc="040E0005" w:tentative="1">
+      <w:start w:val="1"/>
+      <w:numFmt w:val="bullet"/>
+      <w:lvlText w:val=""/>
+      <w:lvlJc w:val="left"/>
+      <w:pPr>
+        <w:ind w:left="6480" w:hanging="360"/>
+      </w:pPr>
+      <w:rPr>
+        <w:rFonts w:ascii="Wingdings" w:hAnsi="Wingdings" w:hint="default"/>
+      </w:rPr>
+    </w:lvl>
+  </w:abstractNum>
+  <w:num w:numId="1" w16cid:durableId="1333608990">
+    <w:abstractNumId w:val="0"/>
+  </w:num>
+</w:numbering>
 </file>
 
 <file path=word/styles.xml><?xml version="1.0" encoding="utf-8"?>
@@ -495,6 +1060,28 @@
       <w:szCs w:val="32"/>
     </w:rPr>
   </w:style>
+  <w:style w:type="paragraph" w:styleId="Cmsor2">
+    <w:name w:val="heading 2"/>
+    <w:basedOn w:val="Norml"/>
+    <w:next w:val="Norml"/>
+    <w:link w:val="Cmsor2Char"/>
+    <w:uiPriority w:val="9"/>
+    <w:unhideWhenUsed/>
+    <w:qFormat/>
+    <w:rsid w:val="00151687"/>
+    <w:pPr>
+      <w:keepNext/>
+      <w:keepLines/>
+      <w:spacing w:before="40"/>
+      <w:outlineLvl w:val="1"/>
+    </w:pPr>
+    <w:rPr>
+      <w:rFonts w:asciiTheme="majorHAnsi" w:eastAsiaTheme="majorEastAsia" w:hAnsiTheme="majorHAnsi" w:cstheme="majorBidi"/>
+      <w:color w:val="2F5496" w:themeColor="accent1" w:themeShade="BF"/>
+      <w:sz w:val="26"/>
+      <w:szCs w:val="26"/>
+    </w:rPr>
+  </w:style>
   <w:style w:type="character" w:default="1" w:styleId="Bekezdsalapbettpusa">
     <w:name w:val="Default Paragraph Font"/>
     <w:uiPriority w:val="1"/>
@@ -534,6 +1121,32 @@
       <w:color w:val="2F5496" w:themeColor="accent1" w:themeShade="BF"/>
       <w:sz w:val="32"/>
       <w:szCs w:val="32"/>
+      <w:lang w:val="en-US"/>
+    </w:rPr>
+  </w:style>
+  <w:style w:type="paragraph" w:styleId="Listaszerbekezds">
+    <w:name w:val="List Paragraph"/>
+    <w:basedOn w:val="Norml"/>
+    <w:uiPriority w:val="34"/>
+    <w:qFormat/>
+    <w:rsid w:val="0018112E"/>
+    <w:pPr>
+      <w:ind w:left="720"/>
+      <w:contextualSpacing/>
+    </w:pPr>
+  </w:style>
+  <w:style w:type="character" w:customStyle="1" w:styleId="Cmsor2Char">
+    <w:name w:val="Címsor 2 Char"/>
+    <w:basedOn w:val="Bekezdsalapbettpusa"/>
+    <w:link w:val="Cmsor2"/>
+    <w:uiPriority w:val="9"/>
+    <w:rsid w:val="00151687"/>
+    <w:rPr>
+      <w:rFonts w:asciiTheme="majorHAnsi" w:eastAsiaTheme="majorEastAsia" w:hAnsiTheme="majorHAnsi" w:cstheme="majorBidi"/>
+      <w:noProof/>
+      <w:color w:val="2F5496" w:themeColor="accent1" w:themeShade="BF"/>
+      <w:sz w:val="26"/>
+      <w:szCs w:val="26"/>
       <w:lang w:val="en-US"/>
     </w:rPr>
   </w:style>

</xml_diff>